<commit_message>
Ajout du sources dans le file
</commit_message>
<xml_diff>
--- a/usage Osama.docx
+++ b/usage Osama.docx
@@ -15,8 +15,6 @@
       <w:r>
         <w:t>Ethernet est la technologie traditionnelle pour la connexion de réseaux locaux câblés, permettant aux périphériques de communiquer entre eux via un protocole - un ensemble de règles ou un langage réseau commun.</w:t>
       </w:r>
-      <w:bookmarkStart w:id="0" w:name="_GoBack"/>
-      <w:bookmarkEnd w:id="0"/>
     </w:p>
     <w:p/>
     <w:p>
@@ -165,8 +163,76 @@
       </w:pPr>
     </w:p>
     <w:p/>
+    <w:p/>
+    <w:p/>
+    <w:p/>
+    <w:p/>
+    <w:p/>
+    <w:p/>
+    <w:p/>
+    <w:p/>
+    <w:p/>
+    <w:p/>
+    <w:p/>
+    <w:p>
+      <w:pPr>
+        <w:pStyle w:val="Heading2"/>
+        <w:rPr>
+          <w:b/>
+          <w:bCs/>
+        </w:rPr>
+      </w:pPr>
+      <w:r>
+        <w:rPr>
+          <w:b/>
+          <w:bCs/>
+        </w:rPr>
+        <w:t xml:space="preserve">Sources : </w:t>
+      </w:r>
+    </w:p>
+    <w:p>
+      <w:pPr>
+        <w:pStyle w:val="ListParagraph"/>
+        <w:numPr>
+          <w:ilvl w:val="0"/>
+          <w:numId w:val="2"/>
+        </w:numPr>
+        <w:rPr>
+          <w:sz w:val="20"/>
+          <w:szCs w:val="20"/>
+        </w:rPr>
+      </w:pPr>
+      <w:hyperlink r:id="rId8" w:history="1">
+        <w:r>
+          <w:rPr>
+            <w:rStyle w:val="Hyperlink"/>
+            <w:sz w:val="20"/>
+            <w:szCs w:val="20"/>
+          </w:rPr>
+          <w:t>https://www.abix.fr/cable-ethernet</w:t>
+        </w:r>
+      </w:hyperlink>
+      <w:r>
+        <w:rPr>
+          <w:sz w:val="20"/>
+          <w:szCs w:val="20"/>
+        </w:rPr>
+        <w:t xml:space="preserve"> </w:t>
+      </w:r>
+    </w:p>
+    <w:p>
+      <w:pPr>
+        <w:pStyle w:val="ListParagraph"/>
+        <w:rPr>
+          <w:sz w:val="20"/>
+          <w:szCs w:val="20"/>
+        </w:rPr>
+      </w:pPr>
+      <w:bookmarkStart w:id="0" w:name="_GoBack"/>
+      <w:bookmarkEnd w:id="0"/>
+    </w:p>
     <w:sectPr>
-      <w:headerReference w:type="default" r:id="rId8"/>
+      <w:headerReference w:type="default" r:id="rId9"/>
       <w:pgSz w:w="11906" w:h="16838"/>
       <w:pgMar w:top="1417" w:right="1417" w:bottom="1417" w:left="1417" w:header="708" w:footer="708" w:gutter="0"/>
       <w:cols w:space="708"/>
@@ -244,6 +310,119 @@
 <file path=word/numbering.xml><?xml version="1.0" encoding="utf-8"?>
 <w:numbering xmlns:wpc="http://schemas.microsoft.com/office/word/2010/wordprocessingCanvas" xmlns:mc="http://schemas.openxmlformats.org/markup-compatibility/2006" xmlns:o="urn:schemas-microsoft-com:office:office" xmlns:r="http://schemas.openxmlformats.org/officeDocument/2006/relationships" xmlns:m="http://schemas.openxmlformats.org/officeDocument/2006/math" xmlns:v="urn:schemas-microsoft-com:vml" xmlns:wp14="http://schemas.microsoft.com/office/word/2010/wordprocessingDrawing" xmlns:wp="http://schemas.openxmlformats.org/drawingml/2006/wordprocessingDrawing" xmlns:w10="urn:schemas-microsoft-com:office:word" xmlns:w="http://schemas.openxmlformats.org/wordprocessingml/2006/main" xmlns:w14="http://schemas.microsoft.com/office/word/2010/wordml" xmlns:w15="http://schemas.microsoft.com/office/word/2012/wordml" xmlns:wpg="http://schemas.microsoft.com/office/word/2010/wordprocessingGroup" xmlns:wpi="http://schemas.microsoft.com/office/word/2010/wordprocessingInk" xmlns:wne="http://schemas.microsoft.com/office/word/2006/wordml" xmlns:wps="http://schemas.microsoft.com/office/word/2010/wordprocessingShape" mc:Ignorable="w14 w15 wp14">
   <w:abstractNum w:abstractNumId="0" w15:restartNumberingAfterBreak="0">
+    <w:nsid w:val="14CD24E9"/>
+    <w:multiLevelType w:val="hybridMultilevel"/>
+    <w:tmpl w:val="77E8757C"/>
+    <w:lvl w:ilvl="0" w:tplc="100C0001">
+      <w:start w:val="1"/>
+      <w:numFmt w:val="bullet"/>
+      <w:lvlText w:val=""/>
+      <w:lvlJc w:val="left"/>
+      <w:pPr>
+        <w:ind w:left="720" w:hanging="360"/>
+      </w:pPr>
+      <w:rPr>
+        <w:rFonts w:ascii="Symbol" w:hAnsi="Symbol" w:hint="default"/>
+      </w:rPr>
+    </w:lvl>
+    <w:lvl w:ilvl="1" w:tplc="100C0003" w:tentative="1">
+      <w:start w:val="1"/>
+      <w:numFmt w:val="bullet"/>
+      <w:lvlText w:val="o"/>
+      <w:lvlJc w:val="left"/>
+      <w:pPr>
+        <w:ind w:left="1440" w:hanging="360"/>
+      </w:pPr>
+      <w:rPr>
+        <w:rFonts w:ascii="Courier New" w:hAnsi="Courier New" w:cs="Courier New" w:hint="default"/>
+      </w:rPr>
+    </w:lvl>
+    <w:lvl w:ilvl="2" w:tplc="100C0005" w:tentative="1">
+      <w:start w:val="1"/>
+      <w:numFmt w:val="bullet"/>
+      <w:lvlText w:val=""/>
+      <w:lvlJc w:val="left"/>
+      <w:pPr>
+        <w:ind w:left="2160" w:hanging="360"/>
+      </w:pPr>
+      <w:rPr>
+        <w:rFonts w:ascii="Wingdings" w:hAnsi="Wingdings" w:hint="default"/>
+      </w:rPr>
+    </w:lvl>
+    <w:lvl w:ilvl="3" w:tplc="100C0001" w:tentative="1">
+      <w:start w:val="1"/>
+      <w:numFmt w:val="bullet"/>
+      <w:lvlText w:val=""/>
+      <w:lvlJc w:val="left"/>
+      <w:pPr>
+        <w:ind w:left="2880" w:hanging="360"/>
+      </w:pPr>
+      <w:rPr>
+        <w:rFonts w:ascii="Symbol" w:hAnsi="Symbol" w:hint="default"/>
+      </w:rPr>
+    </w:lvl>
+    <w:lvl w:ilvl="4" w:tplc="100C0003" w:tentative="1">
+      <w:start w:val="1"/>
+      <w:numFmt w:val="bullet"/>
+      <w:lvlText w:val="o"/>
+      <w:lvlJc w:val="left"/>
+      <w:pPr>
+        <w:ind w:left="3600" w:hanging="360"/>
+      </w:pPr>
+      <w:rPr>
+        <w:rFonts w:ascii="Courier New" w:hAnsi="Courier New" w:cs="Courier New" w:hint="default"/>
+      </w:rPr>
+    </w:lvl>
+    <w:lvl w:ilvl="5" w:tplc="100C0005" w:tentative="1">
+      <w:start w:val="1"/>
+      <w:numFmt w:val="bullet"/>
+      <w:lvlText w:val=""/>
+      <w:lvlJc w:val="left"/>
+      <w:pPr>
+        <w:ind w:left="4320" w:hanging="360"/>
+      </w:pPr>
+      <w:rPr>
+        <w:rFonts w:ascii="Wingdings" w:hAnsi="Wingdings" w:hint="default"/>
+      </w:rPr>
+    </w:lvl>
+    <w:lvl w:ilvl="6" w:tplc="100C0001" w:tentative="1">
+      <w:start w:val="1"/>
+      <w:numFmt w:val="bullet"/>
+      <w:lvlText w:val=""/>
+      <w:lvlJc w:val="left"/>
+      <w:pPr>
+        <w:ind w:left="5040" w:hanging="360"/>
+      </w:pPr>
+      <w:rPr>
+        <w:rFonts w:ascii="Symbol" w:hAnsi="Symbol" w:hint="default"/>
+      </w:rPr>
+    </w:lvl>
+    <w:lvl w:ilvl="7" w:tplc="100C0003" w:tentative="1">
+      <w:start w:val="1"/>
+      <w:numFmt w:val="bullet"/>
+      <w:lvlText w:val="o"/>
+      <w:lvlJc w:val="left"/>
+      <w:pPr>
+        <w:ind w:left="5760" w:hanging="360"/>
+      </w:pPr>
+      <w:rPr>
+        <w:rFonts w:ascii="Courier New" w:hAnsi="Courier New" w:cs="Courier New" w:hint="default"/>
+      </w:rPr>
+    </w:lvl>
+    <w:lvl w:ilvl="8" w:tplc="100C0005" w:tentative="1">
+      <w:start w:val="1"/>
+      <w:numFmt w:val="bullet"/>
+      <w:lvlText w:val=""/>
+      <w:lvlJc w:val="left"/>
+      <w:pPr>
+        <w:ind w:left="6480" w:hanging="360"/>
+      </w:pPr>
+      <w:rPr>
+        <w:rFonts w:ascii="Wingdings" w:hAnsi="Wingdings" w:hint="default"/>
+      </w:rPr>
+    </w:lvl>
+  </w:abstractNum>
+  <w:abstractNum w:abstractNumId="1" w15:restartNumberingAfterBreak="0">
     <w:nsid w:val="48911626"/>
     <w:multiLevelType w:val="hybridMultilevel"/>
     <w:tmpl w:val="D8DAD090"/>
@@ -357,6 +536,9 @@
     </w:lvl>
   </w:abstractNum>
   <w:num w:numId="1">
+    <w:abstractNumId w:val="1"/>
+  </w:num>
+  <w:num w:numId="2">
     <w:abstractNumId w:val="0"/>
   </w:num>
 </w:numbering>
@@ -908,6 +1090,17 @@
       <w:szCs w:val="24"/>
     </w:rPr>
   </w:style>
+  <w:style w:type="character" w:styleId="Hyperlink">
+    <w:name w:val="Hyperlink"/>
+    <w:basedOn w:val="DefaultParagraphFont"/>
+    <w:uiPriority w:val="99"/>
+    <w:unhideWhenUsed/>
+    <w:rsid w:val="003F59D9"/>
+    <w:rPr>
+      <w:color w:val="0563C1" w:themeColor="hyperlink"/>
+      <w:u w:val="single"/>
+    </w:rPr>
+  </w:style>
 </w:styles>
 </file>
 

</xml_diff>